<commit_message>
Task 5 error handling comment
</commit_message>
<xml_diff>
--- a/task5/task5.docx
+++ b/task5/task5.docx
@@ -133,6 +133,48 @@
       <w:r>
         <w:rPr/>
         <w:t>Var → const</w:t>
+      </w:r>
+    </w:p>
+    <w:p>
+      <w:pPr>
+        <w:pStyle w:val="Normal"/>
+        <w:numPr>
+          <w:ilvl w:val="0"/>
+          <w:numId w:val="1"/>
+        </w:numPr>
+        <w:bidi w:val="0"/>
+        <w:jc w:val="left"/>
+        <w:rPr>
+          <w:color w:val="00A933"/>
+        </w:rPr>
+      </w:pPr>
+      <w:r>
+        <w:rPr/>
+        <w:t xml:space="preserve">Line </w:t>
+      </w:r>
+      <w:r>
+        <w:rPr/>
+        <w:t>9</w:t>
+      </w:r>
+    </w:p>
+    <w:p>
+      <w:pPr>
+        <w:pStyle w:val="Normal"/>
+        <w:numPr>
+          <w:ilvl w:val="1"/>
+          <w:numId w:val="1"/>
+        </w:numPr>
+        <w:bidi w:val="0"/>
+        <w:jc w:val="left"/>
+        <w:rPr>
+          <w:color w:val="00A933"/>
+        </w:rPr>
+      </w:pPr>
+      <w:r>
+        <w:rPr>
+          <w:color w:val="00A933"/>
+        </w:rPr>
+        <w:t>Fetch error handling</w:t>
       </w:r>
     </w:p>
     <w:p>

</xml_diff>